<commit_message>
Commit after createing week 1 maps
</commit_message>
<xml_diff>
--- a/SantaRun2019/SANTA RUN SCHEDULE 2019.docx
+++ b/SantaRun2019/SANTA RUN SCHEDULE 2019.docx
@@ -13,6 +13,8 @@
           <w:u w:val="single"/>
         </w:rPr>
       </w:pPr>
+      <w:bookmarkStart w:id="0" w:name="_GoBack"/>
+      <w:bookmarkEnd w:id="0"/>
       <w:r>
         <w:rPr>
           <w:b/>
@@ -132,17 +134,24 @@
       </w:r>
       <w:r>
         <w:tab/>
-        <w:t>HONEY MEADOWS</w:t>
-      </w:r>
-    </w:p>
-    <w:p>
-      <w:pPr>
-        <w:spacing w:line="192" w:lineRule="auto"/>
-      </w:pPr>
-      <w:r>
-        <w:tab/>
-      </w:r>
-      <w:hyperlink r:id="rId6" w:history="1">
+      </w:r>
+      <w:hyperlink r:id="rId6" w:anchor="submitmapform" w:history="1">
+        <w:r>
+          <w:rPr>
+            <w:rStyle w:val="Hyperlink"/>
+          </w:rPr>
+          <w:t>HONEY MEADOWS</w:t>
+        </w:r>
+      </w:hyperlink>
+    </w:p>
+    <w:p>
+      <w:pPr>
+        <w:spacing w:line="192" w:lineRule="auto"/>
+      </w:pPr>
+      <w:r>
+        <w:tab/>
+      </w:r>
+      <w:hyperlink r:id="rId7" w:history="1">
         <w:r>
           <w:rPr>
             <w:rStyle w:val="Hyperlink"/>
@@ -174,7 +183,7 @@
       <w:r>
         <w:tab/>
       </w:r>
-      <w:hyperlink r:id="rId7" w:history="1">
+      <w:hyperlink r:id="rId8" w:history="1">
         <w:r>
           <w:rPr>
             <w:rStyle w:val="Hyperlink"/>
@@ -293,7 +302,7 @@
       <w:r>
         <w:tab/>
       </w:r>
-      <w:hyperlink r:id="rId8" w:history="1">
+      <w:hyperlink r:id="rId9" w:history="1">
         <w:r>
           <w:rPr>
             <w:rStyle w:val="Hyperlink"/>
@@ -325,7 +334,7 @@
       <w:r>
         <w:tab/>
       </w:r>
-      <w:hyperlink r:id="rId9" w:anchor="submitmapform" w:history="1">
+      <w:hyperlink r:id="rId10" w:anchor="submitmapform" w:history="1">
         <w:r>
           <w:rPr>
             <w:rStyle w:val="Hyperlink"/>
@@ -379,7 +388,7 @@
       <w:r>
         <w:tab/>
       </w:r>
-      <w:hyperlink r:id="rId10" w:anchor="submitmapform" w:history="1">
+      <w:hyperlink r:id="rId11" w:anchor="submitmapform" w:history="1">
         <w:r>
           <w:rPr>
             <w:rStyle w:val="Hyperlink"/>
@@ -401,8 +410,6 @@
       </w:r>
       <w:r>
         <w:tab/>
-      </w:r>
-      <w:r>
         <w:t>CHICKAHOMINY FALLS</w:t>
       </w:r>
     </w:p>
@@ -430,8 +437,6 @@
       </w:r>
       <w:r>
         <w:tab/>
-      </w:r>
-      <w:r>
         <w:t>STONY RUN ESTATES</w:t>
       </w:r>
       <w:r>
@@ -539,7 +544,7 @@
       <w:r>
         <w:tab/>
       </w:r>
-      <w:hyperlink r:id="rId11" w:anchor="submitmapform" w:history="1">
+      <w:hyperlink r:id="rId12" w:anchor="submitmapform" w:history="1">
         <w:r>
           <w:rPr>
             <w:rStyle w:val="Hyperlink"/>
@@ -562,7 +567,7 @@
       <w:r>
         <w:tab/>
       </w:r>
-      <w:hyperlink r:id="rId12" w:anchor="submitmapform" w:history="1">
+      <w:hyperlink r:id="rId13" w:anchor="submitmapform" w:history="1">
         <w:r>
           <w:rPr>
             <w:rStyle w:val="Hyperlink"/>
@@ -591,7 +596,7 @@
       <w:r>
         <w:tab/>
       </w:r>
-      <w:hyperlink r:id="rId13" w:anchor="submitmapform" w:history="1">
+      <w:hyperlink r:id="rId14" w:anchor="submitmapform" w:history="1">
         <w:r>
           <w:rPr>
             <w:rStyle w:val="Hyperlink"/>
@@ -607,7 +612,7 @@
       <w:r>
         <w:tab/>
       </w:r>
-      <w:hyperlink r:id="rId14" w:anchor="submitmapform" w:history="1">
+      <w:hyperlink r:id="rId15" w:anchor="submitmapform" w:history="1">
         <w:r>
           <w:rPr>
             <w:rStyle w:val="Hyperlink"/>
@@ -627,7 +632,7 @@
       <w:r>
         <w:tab/>
       </w:r>
-      <w:hyperlink r:id="rId15" w:anchor="submitmapform" w:history="1">
+      <w:hyperlink r:id="rId16" w:anchor="submitmapform" w:history="1">
         <w:r>
           <w:rPr>
             <w:rStyle w:val="Hyperlink"/>
@@ -643,7 +648,7 @@
       <w:r>
         <w:tab/>
       </w:r>
-      <w:hyperlink r:id="rId16" w:anchor="submitmapform" w:history="1">
+      <w:hyperlink r:id="rId17" w:anchor="submitmapform" w:history="1">
         <w:r>
           <w:rPr>
             <w:rStyle w:val="Hyperlink"/>
@@ -672,7 +677,7 @@
       <w:r>
         <w:tab/>
       </w:r>
-      <w:hyperlink r:id="rId17" w:anchor="submitmapform" w:history="1">
+      <w:hyperlink r:id="rId18" w:anchor="submitmapform" w:history="1">
         <w:r>
           <w:rPr>
             <w:rStyle w:val="Hyperlink"/>
@@ -688,13 +693,25 @@
       <w:r>
         <w:tab/>
       </w:r>
-      <w:hyperlink r:id="rId18" w:anchor="submitmapform" w:history="1">
+      <w:hyperlink r:id="rId19" w:anchor="submitmapform" w:history="1">
         <w:proofErr w:type="gramStart"/>
         <w:r>
           <w:rPr>
             <w:rStyle w:val="Hyperlink"/>
           </w:rPr>
-          <w:t xml:space="preserve">LAKERIDGE </w:t>
+          <w:t>LAKERID</w:t>
+        </w:r>
+        <w:r>
+          <w:rPr>
+            <w:rStyle w:val="Hyperlink"/>
+          </w:rPr>
+          <w:t>G</w:t>
+        </w:r>
+        <w:r>
+          <w:rPr>
+            <w:rStyle w:val="Hyperlink"/>
+          </w:rPr>
+          <w:t xml:space="preserve">E </w:t>
         </w:r>
         <w:proofErr w:type="spellStart"/>
         <w:r>
@@ -788,7 +805,7 @@
       <w:r>
         <w:tab/>
       </w:r>
-      <w:hyperlink r:id="rId19" w:anchor="submitmapform" w:history="1">
+      <w:hyperlink r:id="rId20" w:anchor="submitmapform" w:history="1">
         <w:r>
           <w:rPr>
             <w:rStyle w:val="Hyperlink"/>
@@ -820,7 +837,7 @@
       <w:r>
         <w:tab/>
       </w:r>
-      <w:hyperlink r:id="rId20" w:anchor="submitmapform" w:history="1">
+      <w:hyperlink r:id="rId21" w:anchor="submitmapform" w:history="1">
         <w:r>
           <w:rPr>
             <w:rStyle w:val="Hyperlink"/>
@@ -849,7 +866,7 @@
       <w:r>
         <w:tab/>
       </w:r>
-      <w:hyperlink r:id="rId21" w:anchor="submitmapform" w:history="1">
+      <w:hyperlink r:id="rId22" w:anchor="submitmapform" w:history="1">
         <w:r>
           <w:rPr>
             <w:rStyle w:val="Hyperlink"/>
@@ -857,6 +874,34 @@
           <w:t>MADISON SPRINGS</w:t>
         </w:r>
       </w:hyperlink>
+    </w:p>
+    <w:p>
+      <w:pPr>
+        <w:spacing w:line="192" w:lineRule="auto"/>
+      </w:pPr>
+      <w:r>
+        <w:t xml:space="preserve">              </w:t>
+      </w:r>
+      <w:hyperlink r:id="rId23" w:anchor="submitmapform" w:history="1">
+        <w:r>
+          <w:rPr>
+            <w:rStyle w:val="Hyperlink"/>
+          </w:rPr>
+          <w:t xml:space="preserve">SUMMER DUCK </w:t>
+        </w:r>
+        <w:r>
+          <w:rPr>
+            <w:rStyle w:val="Hyperlink"/>
+          </w:rPr>
+          <w:t>F</w:t>
+        </w:r>
+        <w:r>
+          <w:rPr>
+            <w:rStyle w:val="Hyperlink"/>
+          </w:rPr>
+          <w:t>ARM</w:t>
+        </w:r>
+      </w:hyperlink>
       <w:r>
         <w:tab/>
       </w:r>
@@ -878,7 +923,7 @@
       <w:r>
         <w:tab/>
       </w:r>
-      <w:hyperlink r:id="rId22" w:anchor="submitmapform" w:history="1">
+      <w:hyperlink r:id="rId24" w:anchor="submitmapform" w:history="1">
         <w:r>
           <w:rPr>
             <w:rStyle w:val="Hyperlink"/>
@@ -894,7 +939,7 @@
       <w:r>
         <w:tab/>
       </w:r>
-      <w:hyperlink r:id="rId23" w:anchor="submitmapform" w:history="1">
+      <w:hyperlink r:id="rId25" w:anchor="submitmapform" w:history="1">
         <w:r>
           <w:rPr>
             <w:rStyle w:val="Hyperlink"/>
@@ -969,20 +1014,12 @@
       <w:r>
         <w:tab/>
       </w:r>
-      <w:hyperlink r:id="rId24" w:anchor="submitmapform" w:history="1">
-        <w:r>
-          <w:rPr>
-            <w:rStyle w:val="Hyperlink"/>
-          </w:rPr>
-          <w:t>HICKO</w:t>
-        </w:r>
-        <w:bookmarkStart w:id="0" w:name="_GoBack"/>
-        <w:bookmarkEnd w:id="0"/>
-        <w:r>
-          <w:rPr>
-            <w:rStyle w:val="Hyperlink"/>
-          </w:rPr>
-          <w:t>RY RIDGE</w:t>
+      <w:hyperlink r:id="rId26" w:anchor="submitmapform" w:history="1">
+        <w:r>
+          <w:rPr>
+            <w:rStyle w:val="Hyperlink"/>
+          </w:rPr>
+          <w:t>HICKORY RIDGE</w:t>
         </w:r>
       </w:hyperlink>
       <w:r>
@@ -1008,14 +1045,6 @@
       <w:r>
         <w:tab/>
       </w:r>
-      <w:hyperlink r:id="rId25" w:anchor="submitmapform" w:history="1">
-        <w:r>
-          <w:rPr>
-            <w:rStyle w:val="Hyperlink"/>
-          </w:rPr>
-          <w:t>SUMMER DUCK FARM</w:t>
-        </w:r>
-      </w:hyperlink>
     </w:p>
     <w:p>
       <w:pPr>
@@ -1773,7 +1802,7 @@
   <a:extraClrSchemeLst/>
   <a:extLst>
     <a:ext uri="{05A4C25C-085E-4340-85A3-A5531E510DB2}">
-      <thm15:themeFamily xmlns:thm15="http://schemas.microsoft.com/office/thememl/2012/main" xmlns="" name="Office Theme" id="{62F939B6-93AF-4DB8-9C6B-D6C7DFDC589F}" vid="{4A3C46E8-61CC-4603-A589-7422A47A8E4A}"/>
+      <thm15:themeFamily xmlns="" xmlns:thm15="http://schemas.microsoft.com/office/thememl/2012/main" name="Office Theme" id="{62F939B6-93AF-4DB8-9C6B-D6C7DFDC589F}" vid="{4A3C46E8-61CC-4603-A589-7422A47A8E4A}"/>
     </a:ext>
   </a:extLst>
 </a:theme>

</xml_diff>